<commit_message>
#DH-106 #time 1h #comment optimize getNext and getPrevious readings. add tests.
</commit_message>
<xml_diff>
--- a/Traktandenliste/Traktandenliste 20. Apr 15.docx
+++ b/Traktandenliste/Traktandenliste 20. Apr 15.docx
@@ -5,23 +5,39 @@
     <w:p>
       <w:pPr>
         <w:pStyle w:val="UntertitelA"/>
-      </w:pPr>
-      <w:r>
+        <w:rPr>
+          <w:lang w:val="de-CH"/>
+        </w:rPr>
+      </w:pPr>
+      <w:r>
+        <w:rPr>
+          <w:lang w:val="de-CH"/>
+        </w:rPr>
         <w:t>Traktandenliste f</w:t>
       </w:r>
       <w:r>
         <w:rPr>
           <w:rFonts w:ascii="Arial Unicode MS" w:hAnsi="Helvetica"/>
+          <w:lang w:val="de-CH"/>
         </w:rPr>
         <w:t>ü</w:t>
       </w:r>
       <w:r>
+        <w:rPr>
+          <w:lang w:val="de-CH"/>
+        </w:rPr>
         <w:t xml:space="preserve">r Sitzung vom </w:t>
       </w:r>
       <w:r>
+        <w:rPr>
+          <w:lang w:val="de-CH"/>
+        </w:rPr>
         <w:t>20</w:t>
       </w:r>
       <w:r>
+        <w:rPr>
+          <w:lang w:val="de-CH"/>
+        </w:rPr>
         <w:t>. April 15</w:t>
       </w:r>
     </w:p>
@@ -33,6 +49,7 @@
           <w:bCs/>
           <w:sz w:val="20"/>
           <w:szCs w:val="20"/>
+          <w:lang w:val="de-CH"/>
         </w:rPr>
       </w:pPr>
     </w:p>
@@ -42,11 +59,20 @@
         <w:tabs>
           <w:tab w:val="left" w:pos="1701"/>
         </w:tabs>
-      </w:pPr>
-      <w:r>
+        <w:rPr>
+          <w:lang w:val="de-CH"/>
+        </w:rPr>
+      </w:pPr>
+      <w:r>
+        <w:rPr>
+          <w:lang w:val="de-CH"/>
+        </w:rPr>
         <w:t>Anwesend:</w:t>
       </w:r>
       <w:r>
+        <w:rPr>
+          <w:lang w:val="de-CH"/>
+        </w:rPr>
         <w:tab/>
         <w:t>IG, JS, RI, JN, SZ, IK</w:t>
       </w:r>
@@ -57,20 +83,22 @@
         <w:tabs>
           <w:tab w:val="left" w:pos="1701"/>
         </w:tabs>
-      </w:pPr>
-      <w:r>
+        <w:rPr>
+          <w:lang w:val="de-CH"/>
+        </w:rPr>
+      </w:pPr>
+      <w:r>
+        <w:rPr>
+          <w:lang w:val="de-CH"/>
+        </w:rPr>
         <w:t>Ort:</w:t>
       </w:r>
       <w:r>
+        <w:rPr>
+          <w:lang w:val="de-CH"/>
+        </w:rPr>
         <w:tab/>
-      </w:r>
-      <w:proofErr w:type="spellStart"/>
-      <w:r>
-        <w:t>ExWi</w:t>
-      </w:r>
-      <w:proofErr w:type="spellEnd"/>
-      <w:r>
-        <w:t xml:space="preserve"> 116, 1. Stock</w:t>
+        <w:t>ExWi 116, 1. Stock</w:t>
       </w:r>
     </w:p>
     <w:p>
@@ -79,17 +107,32 @@
         <w:tabs>
           <w:tab w:val="left" w:pos="1701"/>
         </w:tabs>
-      </w:pPr>
-      <w:r>
+        <w:rPr>
+          <w:lang w:val="de-CH"/>
+        </w:rPr>
+      </w:pPr>
+      <w:r>
+        <w:rPr>
+          <w:lang w:val="de-CH"/>
+        </w:rPr>
         <w:t>Uhrzeit:</w:t>
       </w:r>
       <w:r>
+        <w:rPr>
+          <w:lang w:val="de-CH"/>
+        </w:rPr>
         <w:tab/>
       </w:r>
       <w:r>
+        <w:rPr>
+          <w:lang w:val="de-CH"/>
+        </w:rPr>
         <w:t>13:00</w:t>
       </w:r>
       <w:r>
+        <w:rPr>
+          <w:lang w:val="de-CH"/>
+        </w:rPr>
         <w:t xml:space="preserve"> Uhr - 14:00 Uhr</w:t>
       </w:r>
     </w:p>
@@ -98,11 +141,13 @@
         <w:pStyle w:val="berschrift3A"/>
         <w:rPr>
           <w:rFonts w:ascii="Helvetica" w:eastAsia="Helvetica" w:hAnsi="Helvetica" w:cs="Helvetica"/>
+          <w:lang w:val="de-CH"/>
         </w:rPr>
       </w:pPr>
       <w:r>
         <w:rPr>
           <w:rFonts w:ascii="Helvetica"/>
+          <w:lang w:val="de-CH"/>
         </w:rPr>
         <w:t>Traktanden:</w:t>
       </w:r>
@@ -110,22 +155,28 @@
     <w:p>
       <w:pPr>
         <w:pStyle w:val="TextA"/>
+        <w:rPr>
+          <w:lang w:val="de-CH"/>
+        </w:rPr>
       </w:pPr>
       <w:r>
         <w:rPr>
           <w:rFonts w:eastAsia="Arial Unicode MS" w:hAnsi="Arial Unicode MS" w:cs="Arial Unicode MS"/>
+          <w:lang w:val="de-CH"/>
         </w:rPr>
         <w:t>Traktanden werden immer mit dem K</w:t>
       </w:r>
       <w:r>
         <w:rPr>
           <w:rFonts w:hAnsi="Arial Unicode MS"/>
+          <w:lang w:val="de-CH"/>
         </w:rPr>
         <w:t>ü</w:t>
       </w:r>
       <w:r>
         <w:rPr>
           <w:rFonts w:eastAsia="Arial Unicode MS" w:hAnsi="Arial Unicode MS" w:cs="Arial Unicode MS"/>
+          <w:lang w:val="de-CH"/>
         </w:rPr>
         <w:t>rzel des Verantwortlichen eingetragen</w:t>
       </w:r>
@@ -133,6 +184,9 @@
     <w:p>
       <w:pPr>
         <w:pStyle w:val="TextA"/>
+        <w:rPr>
+          <w:lang w:val="de-CH"/>
+        </w:rPr>
       </w:pPr>
     </w:p>
     <w:p>
@@ -143,14 +197,21 @@
           <w:bCs w:val="0"/>
           <w:sz w:val="22"/>
           <w:szCs w:val="22"/>
+          <w:lang w:val="de-CH"/>
         </w:rPr>
       </w:pPr>
     </w:p>
     <w:p>
       <w:pPr>
         <w:pStyle w:val="UntertitelA"/>
-      </w:pPr>
-      <w:r>
+        <w:rPr>
+          <w:lang w:val="de-CH"/>
+        </w:rPr>
+      </w:pPr>
+      <w:r>
+        <w:rPr>
+          <w:lang w:val="de-CH"/>
+        </w:rPr>
         <w:t>Projektbesprechung:</w:t>
       </w:r>
     </w:p>
@@ -160,6 +221,7 @@
         <w:rPr>
           <w:sz w:val="20"/>
           <w:szCs w:val="20"/>
+          <w:lang w:val="de-CH"/>
         </w:rPr>
       </w:pPr>
     </w:p>
@@ -169,12 +231,14 @@
         <w:rPr>
           <w:sz w:val="20"/>
           <w:szCs w:val="20"/>
-        </w:rPr>
-      </w:pPr>
-      <w:r>
-        <w:rPr>
-          <w:sz w:val="20"/>
-          <w:szCs w:val="20"/>
+          <w:lang w:val="de-CH"/>
+        </w:rPr>
+      </w:pPr>
+      <w:r>
+        <w:rPr>
+          <w:sz w:val="20"/>
+          <w:szCs w:val="20"/>
+          <w:lang w:val="de-CH"/>
         </w:rPr>
         <w:t>SZ:</w:t>
       </w:r>
@@ -182,6 +246,7 @@
         <w:rPr>
           <w:sz w:val="20"/>
           <w:szCs w:val="20"/>
+          <w:lang w:val="de-CH"/>
         </w:rPr>
         <w:tab/>
         <w:t>Projektstatus</w:t>
@@ -190,6 +255,7 @@
         <w:rPr>
           <w:sz w:val="20"/>
           <w:szCs w:val="20"/>
+          <w:lang w:val="de-CH"/>
         </w:rPr>
         <w:t xml:space="preserve"> vor allem bzgl. Ite</w:t>
       </w:r>
@@ -197,6 +263,7 @@
         <w:rPr>
           <w:sz w:val="20"/>
           <w:szCs w:val="20"/>
+          <w:lang w:val="de-CH"/>
         </w:rPr>
         <w:t>ration 3, Probleme?</w:t>
       </w:r>
@@ -207,12 +274,14 @@
         <w:rPr>
           <w:sz w:val="20"/>
           <w:szCs w:val="20"/>
-        </w:rPr>
-      </w:pPr>
-      <w:r>
-        <w:rPr>
-          <w:sz w:val="20"/>
-          <w:szCs w:val="20"/>
+          <w:lang w:val="de-CH"/>
+        </w:rPr>
+      </w:pPr>
+      <w:r>
+        <w:rPr>
+          <w:sz w:val="20"/>
+          <w:szCs w:val="20"/>
+          <w:lang w:val="de-CH"/>
         </w:rPr>
         <w:t>SZ/JS:</w:t>
       </w:r>
@@ -220,57 +289,10 @@
         <w:rPr>
           <w:sz w:val="20"/>
           <w:szCs w:val="20"/>
+          <w:lang w:val="de-CH"/>
         </w:rPr>
         <w:tab/>
-        <w:t>Kurze Erklärung zu "</w:t>
-      </w:r>
-      <w:proofErr w:type="spellStart"/>
-      <w:r>
-        <w:rPr>
-          <w:sz w:val="20"/>
-          <w:szCs w:val="20"/>
-        </w:rPr>
-        <w:t>relationship</w:t>
-      </w:r>
-      <w:proofErr w:type="spellEnd"/>
-      <w:r>
-        <w:rPr>
-          <w:sz w:val="20"/>
-          <w:szCs w:val="20"/>
-        </w:rPr>
-        <w:t xml:space="preserve"> </w:t>
-      </w:r>
-      <w:proofErr w:type="spellStart"/>
-      <w:r>
-        <w:rPr>
-          <w:sz w:val="20"/>
-          <w:szCs w:val="20"/>
-        </w:rPr>
-        <w:t>constraining</w:t>
-      </w:r>
-      <w:proofErr w:type="spellEnd"/>
-      <w:r>
-        <w:rPr>
-          <w:sz w:val="20"/>
-          <w:szCs w:val="20"/>
-        </w:rPr>
-        <w:t xml:space="preserve">" </w:t>
-      </w:r>
-      <w:proofErr w:type="spellStart"/>
-      <w:r>
-        <w:rPr>
-          <w:sz w:val="20"/>
-          <w:szCs w:val="20"/>
-        </w:rPr>
-        <w:t>gemäss</w:t>
-      </w:r>
-      <w:proofErr w:type="spellEnd"/>
-      <w:r>
-        <w:rPr>
-          <w:sz w:val="20"/>
-          <w:szCs w:val="20"/>
-        </w:rPr>
-        <w:t xml:space="preserve"> Gespräch mit Tara</w:t>
+        <w:t>Kurze Erklärung zu "relationship constraining" gemäss Gespräch mit Tara</w:t>
       </w:r>
     </w:p>
     <w:p>
@@ -279,12 +301,14 @@
         <w:rPr>
           <w:sz w:val="20"/>
           <w:szCs w:val="20"/>
-        </w:rPr>
-      </w:pPr>
-      <w:r>
-        <w:rPr>
-          <w:sz w:val="20"/>
-          <w:szCs w:val="20"/>
+          <w:lang w:val="de-CH"/>
+        </w:rPr>
+      </w:pPr>
+      <w:r>
+        <w:rPr>
+          <w:sz w:val="20"/>
+          <w:szCs w:val="20"/>
+          <w:lang w:val="de-CH"/>
         </w:rPr>
         <w:t>JS:</w:t>
       </w:r>
@@ -292,29 +316,16 @@
         <w:rPr>
           <w:sz w:val="20"/>
           <w:szCs w:val="20"/>
+          <w:lang w:val="de-CH"/>
         </w:rPr>
         <w:tab/>
-      </w:r>
-      <w:proofErr w:type="spellStart"/>
-      <w:r>
-        <w:rPr>
-          <w:sz w:val="20"/>
-          <w:szCs w:val="20"/>
-        </w:rPr>
-        <w:t>Deliverables</w:t>
-      </w:r>
-      <w:proofErr w:type="spellEnd"/>
-      <w:r>
-        <w:rPr>
-          <w:sz w:val="20"/>
-          <w:szCs w:val="20"/>
-        </w:rPr>
-        <w:t xml:space="preserve"> für</w:t>
-      </w:r>
-      <w:r>
-        <w:rPr>
-          <w:sz w:val="20"/>
-          <w:szCs w:val="20"/>
+        <w:t>Deliverables für</w:t>
+      </w:r>
+      <w:r>
+        <w:rPr>
+          <w:sz w:val="20"/>
+          <w:szCs w:val="20"/>
+          <w:lang w:val="de-CH"/>
         </w:rPr>
         <w:t>s</w:t>
       </w:r>
@@ -322,6 +333,7 @@
         <w:rPr>
           <w:sz w:val="20"/>
           <w:szCs w:val="20"/>
+          <w:lang w:val="de-CH"/>
         </w:rPr>
         <w:t xml:space="preserve"> Produkt: was </w:t>
       </w:r>
@@ -329,6 +341,7 @@
         <w:rPr>
           <w:sz w:val="20"/>
           <w:szCs w:val="20"/>
+          <w:lang w:val="de-CH"/>
         </w:rPr>
         <w:t xml:space="preserve">muss </w:t>
       </w:r>
@@ -336,45 +349,23 @@
         <w:rPr>
           <w:sz w:val="20"/>
           <w:szCs w:val="20"/>
+          <w:lang w:val="de-CH"/>
         </w:rPr>
         <w:t xml:space="preserve">noch gemacht werden? </w:t>
       </w:r>
-      <w:proofErr w:type="spellStart"/>
-      <w:r>
-        <w:rPr>
-          <w:sz w:val="20"/>
-          <w:szCs w:val="20"/>
-        </w:rPr>
-        <w:t>Deliverables</w:t>
-      </w:r>
-      <w:proofErr w:type="spellEnd"/>
-      <w:r>
-        <w:rPr>
-          <w:sz w:val="20"/>
-          <w:szCs w:val="20"/>
-        </w:rPr>
-        <w:t xml:space="preserve"> Vorbereitung als </w:t>
-      </w:r>
-      <w:proofErr w:type="spellStart"/>
-      <w:r>
-        <w:rPr>
-          <w:sz w:val="20"/>
-          <w:szCs w:val="20"/>
-        </w:rPr>
-        <w:t>Issues</w:t>
-      </w:r>
-      <w:proofErr w:type="spellEnd"/>
-      <w:r>
-        <w:rPr>
-          <w:sz w:val="20"/>
-          <w:szCs w:val="20"/>
-        </w:rPr>
-        <w:t xml:space="preserve"> </w:t>
-      </w:r>
-      <w:r>
-        <w:rPr>
-          <w:sz w:val="20"/>
-          <w:szCs w:val="20"/>
+      <w:r>
+        <w:rPr>
+          <w:sz w:val="20"/>
+          <w:szCs w:val="20"/>
+          <w:lang w:val="de-CH"/>
+        </w:rPr>
+        <w:t xml:space="preserve">Deliverables Vorbereitung als Issues </w:t>
+      </w:r>
+      <w:r>
+        <w:rPr>
+          <w:sz w:val="20"/>
+          <w:szCs w:val="20"/>
+          <w:lang w:val="de-CH"/>
         </w:rPr>
         <w:tab/>
         <w:t>für Iteration 4?</w:t>
@@ -393,6 +384,7 @@
         <w:rPr>
           <w:sz w:val="20"/>
           <w:szCs w:val="20"/>
+          <w:lang w:val="de-CH"/>
         </w:rPr>
         <w:t>RI</w:t>
       </w:r>
@@ -400,6 +392,7 @@
         <w:rPr>
           <w:sz w:val="20"/>
           <w:szCs w:val="20"/>
+          <w:lang w:val="de-CH"/>
         </w:rPr>
         <w:t>:</w:t>
       </w:r>
@@ -407,6 +400,7 @@
         <w:rPr>
           <w:sz w:val="20"/>
           <w:szCs w:val="20"/>
+          <w:lang w:val="de-CH"/>
         </w:rPr>
         <w:tab/>
       </w:r>
@@ -414,26 +408,25 @@
         <w:rPr>
           <w:sz w:val="20"/>
           <w:szCs w:val="20"/>
+          <w:lang w:val="de-CH"/>
         </w:rPr>
         <w:t>Tests: welche Tests fehlen noch? Welche Tests m</w:t>
       </w:r>
-      <w:proofErr w:type="spellStart"/>
       <w:r>
         <w:rPr>
           <w:sz w:val="20"/>
           <w:szCs w:val="20"/>
           <w:lang w:val="de-CH" w:bidi="he-IL"/>
         </w:rPr>
-        <w:t>üssen</w:t>
-      </w:r>
-      <w:proofErr w:type="spellEnd"/>
+        <w:t>üssen vervollständigt werden (Grenzfelle</w:t>
+      </w:r>
       <w:r>
         <w:rPr>
           <w:sz w:val="20"/>
           <w:szCs w:val="20"/>
           <w:lang w:val="de-CH" w:bidi="he-IL"/>
         </w:rPr>
-        <w:t xml:space="preserve"> vervollständigt werden (Grenzfelle</w:t>
+        <w:t>-</w:t>
       </w:r>
       <w:r>
         <w:rPr>
@@ -441,6 +434,23 @@
           <w:szCs w:val="20"/>
           <w:lang w:val="de-CH" w:bidi="he-IL"/>
         </w:rPr>
+        <w:t>, Excep</w:t>
+      </w:r>
+      <w:r>
+        <w:rPr>
+          <w:sz w:val="20"/>
+          <w:szCs w:val="20"/>
+          <w:lang w:val="de-CH" w:bidi="he-IL"/>
+        </w:rPr>
+        <w:tab/>
+        <w:t>tions</w:t>
+      </w:r>
+      <w:r>
+        <w:rPr>
+          <w:sz w:val="20"/>
+          <w:szCs w:val="20"/>
+          <w:lang w:val="de-CH" w:bidi="he-IL"/>
+        </w:rPr>
         <w:t>-</w:t>
       </w:r>
       <w:r>
@@ -449,84 +459,22 @@
           <w:szCs w:val="20"/>
           <w:lang w:val="de-CH" w:bidi="he-IL"/>
         </w:rPr>
-        <w:t xml:space="preserve">, </w:t>
-      </w:r>
-      <w:proofErr w:type="spellStart"/>
+        <w:t xml:space="preserve">, status.NOT_FOUND </w:t>
+      </w:r>
       <w:r>
         <w:rPr>
           <w:sz w:val="20"/>
           <w:szCs w:val="20"/>
           <w:lang w:val="de-CH" w:bidi="he-IL"/>
         </w:rPr>
-        <w:t>Excep</w:t>
-      </w:r>
-      <w:proofErr w:type="spellEnd"/>
+        <w:t xml:space="preserve">Tests </w:t>
+      </w:r>
       <w:r>
         <w:rPr>
           <w:sz w:val="20"/>
           <w:szCs w:val="20"/>
           <w:lang w:val="de-CH" w:bidi="he-IL"/>
         </w:rPr>
-        <w:tab/>
-      </w:r>
-      <w:proofErr w:type="spellStart"/>
-      <w:r>
-        <w:rPr>
-          <w:sz w:val="20"/>
-          <w:szCs w:val="20"/>
-          <w:lang w:val="de-CH" w:bidi="he-IL"/>
-        </w:rPr>
-        <w:t>tions</w:t>
-      </w:r>
-      <w:proofErr w:type="spellEnd"/>
-      <w:r>
-        <w:rPr>
-          <w:sz w:val="20"/>
-          <w:szCs w:val="20"/>
-          <w:lang w:val="de-CH" w:bidi="he-IL"/>
-        </w:rPr>
-        <w:t>-</w:t>
-      </w:r>
-      <w:r>
-        <w:rPr>
-          <w:sz w:val="20"/>
-          <w:szCs w:val="20"/>
-          <w:lang w:val="de-CH" w:bidi="he-IL"/>
-        </w:rPr>
-        <w:t xml:space="preserve">, </w:t>
-      </w:r>
-      <w:proofErr w:type="spellStart"/>
-      <w:r>
-        <w:rPr>
-          <w:sz w:val="20"/>
-          <w:szCs w:val="20"/>
-          <w:lang w:val="de-CH" w:bidi="he-IL"/>
-        </w:rPr>
-        <w:t>status.NOT_FOUND</w:t>
-      </w:r>
-      <w:proofErr w:type="spellEnd"/>
-      <w:r>
-        <w:rPr>
-          <w:sz w:val="20"/>
-          <w:szCs w:val="20"/>
-          <w:lang w:val="de-CH" w:bidi="he-IL"/>
-        </w:rPr>
-        <w:t xml:space="preserve"> </w:t>
-      </w:r>
-      <w:r>
-        <w:rPr>
-          <w:sz w:val="20"/>
-          <w:szCs w:val="20"/>
-          <w:lang w:val="de-CH" w:bidi="he-IL"/>
-        </w:rPr>
-        <w:t xml:space="preserve">Tests </w:t>
-      </w:r>
-      <w:r>
-        <w:rPr>
-          <w:sz w:val="20"/>
-          <w:szCs w:val="20"/>
-          <w:lang w:val="de-CH" w:bidi="he-IL"/>
-        </w:rPr>
         <w:t>etc.)?</w:t>
       </w:r>
     </w:p>
@@ -536,14 +484,14 @@
         <w:rPr>
           <w:sz w:val="20"/>
           <w:szCs w:val="20"/>
-          <w:lang w:val="en-US"/>
-        </w:rPr>
-      </w:pPr>
-      <w:r>
-        <w:rPr>
-          <w:sz w:val="20"/>
-          <w:szCs w:val="20"/>
-          <w:lang w:val="en-US"/>
+          <w:lang w:val="de-CH"/>
+        </w:rPr>
+      </w:pPr>
+      <w:r>
+        <w:rPr>
+          <w:sz w:val="20"/>
+          <w:szCs w:val="20"/>
+          <w:lang w:val="de-CH"/>
         </w:rPr>
         <w:t>IG</w:t>
       </w:r>
@@ -551,7 +499,7 @@
         <w:rPr>
           <w:sz w:val="20"/>
           <w:szCs w:val="20"/>
-          <w:lang w:val="en-US"/>
+          <w:lang w:val="de-CH"/>
         </w:rPr>
         <w:t xml:space="preserve">: </w:t>
       </w:r>
@@ -559,7 +507,7 @@
         <w:rPr>
           <w:sz w:val="20"/>
           <w:szCs w:val="20"/>
-          <w:lang w:val="en-US"/>
+          <w:lang w:val="de-CH"/>
         </w:rPr>
         <w:tab/>
       </w:r>
@@ -569,38 +517,62 @@
         <w:rPr>
           <w:sz w:val="20"/>
           <w:szCs w:val="20"/>
+          <w:lang w:val="de-CH"/>
+        </w:rPr>
+        <w:t xml:space="preserve">(Discussion) </w:t>
+      </w:r>
+      <w:r>
+        <w:rPr>
+          <w:sz w:val="20"/>
+          <w:szCs w:val="20"/>
+          <w:lang w:val="de-CH"/>
+        </w:rPr>
+        <w:t>status.NOT_FOUND vs. DataBaseException</w:t>
+      </w:r>
+      <w:r>
+        <w:rPr>
+          <w:sz w:val="20"/>
+          <w:szCs w:val="20"/>
+          <w:lang w:val="de-CH"/>
+        </w:rPr>
+        <w:t xml:space="preserve"> - wenn was (wenn überhaupt)</w:t>
+      </w:r>
+    </w:p>
+    <w:p>
+      <w:pPr>
+        <w:pStyle w:val="TextA"/>
+        <w:rPr>
+          <w:rFonts w:eastAsia="Arial Unicode MS" w:hAnsi="Arial Unicode MS" w:cs="Arial Unicode MS"/>
+          <w:sz w:val="20"/>
+          <w:szCs w:val="20"/>
           <w:lang w:val="en-US"/>
         </w:rPr>
-        <w:t xml:space="preserve">(Discussion) </w:t>
-      </w:r>
-      <w:proofErr w:type="spellStart"/>
-      <w:r>
-        <w:rPr>
-          <w:sz w:val="20"/>
-          <w:szCs w:val="20"/>
-          <w:lang w:val="en-US"/>
-        </w:rPr>
-        <w:t>status.NOT_FOUND</w:t>
-      </w:r>
-      <w:proofErr w:type="spellEnd"/>
-      <w:r>
-        <w:rPr>
-          <w:sz w:val="20"/>
-          <w:szCs w:val="20"/>
-          <w:lang w:val="en-US"/>
-        </w:rPr>
-        <w:t xml:space="preserve"> vs. </w:t>
-      </w:r>
-      <w:proofErr w:type="spellStart"/>
-      <w:r>
-        <w:rPr>
-          <w:sz w:val="20"/>
-          <w:szCs w:val="20"/>
-          <w:lang w:val="en-US"/>
-        </w:rPr>
-        <w:t>DataBaseException</w:t>
-      </w:r>
-      <w:proofErr w:type="spellEnd"/>
+      </w:pPr>
+      <w:r>
+        <w:rPr>
+          <w:sz w:val="20"/>
+          <w:szCs w:val="20"/>
+          <w:lang w:val="de-CH"/>
+        </w:rPr>
+        <w:t>IG:</w:t>
+      </w:r>
+      <w:r>
+        <w:rPr>
+          <w:sz w:val="20"/>
+          <w:szCs w:val="20"/>
+          <w:lang w:val="de-CH"/>
+        </w:rPr>
+        <w:tab/>
+      </w:r>
+      <w:r>
+        <w:rPr>
+          <w:rFonts w:eastAsia="Arial Unicode MS" w:hAnsi="Arial Unicode MS" w:cs="Arial Unicode MS"/>
+          <w:sz w:val="20"/>
+          <w:szCs w:val="20"/>
+          <w:lang w:val="de-CH"/>
+        </w:rPr>
+        <w:t>Issues Iteration 4 verteilen</w:t>
+      </w:r>
     </w:p>
     <w:p>
       <w:pPr>
@@ -609,65 +581,24 @@
           <w:rFonts w:eastAsia="Arial Unicode MS" w:hAnsi="Arial Unicode MS" w:cs="Arial Unicode MS"/>
           <w:sz w:val="20"/>
           <w:szCs w:val="20"/>
-        </w:rPr>
-      </w:pPr>
-      <w:r>
-        <w:rPr>
-          <w:sz w:val="20"/>
-          <w:szCs w:val="20"/>
-          <w:lang w:val="de-CH"/>
-        </w:rPr>
-        <w:t>IG:</w:t>
-      </w:r>
-      <w:r>
-        <w:rPr>
-          <w:sz w:val="20"/>
-          <w:szCs w:val="20"/>
-          <w:lang w:val="de-CH"/>
-        </w:rPr>
-        <w:tab/>
-      </w:r>
-      <w:proofErr w:type="spellStart"/>
+          <w:lang w:val="de-CH"/>
+        </w:rPr>
+      </w:pPr>
       <w:r>
         <w:rPr>
           <w:rFonts w:eastAsia="Arial Unicode MS" w:hAnsi="Arial Unicode MS" w:cs="Arial Unicode MS"/>
           <w:sz w:val="20"/>
           <w:szCs w:val="20"/>
-        </w:rPr>
-        <w:t>Issues</w:t>
-      </w:r>
-      <w:proofErr w:type="spellEnd"/>
+          <w:lang w:val="de-CH"/>
+        </w:rPr>
+        <w:t xml:space="preserve">IG: </w:t>
+      </w:r>
       <w:r>
         <w:rPr>
           <w:rFonts w:eastAsia="Arial Unicode MS" w:hAnsi="Arial Unicode MS" w:cs="Arial Unicode MS"/>
           <w:sz w:val="20"/>
           <w:szCs w:val="20"/>
-        </w:rPr>
-        <w:t xml:space="preserve"> Iteration 4 verteilen</w:t>
-      </w:r>
-    </w:p>
-    <w:p>
-      <w:pPr>
-        <w:pStyle w:val="TextA"/>
-        <w:rPr>
-          <w:rFonts w:eastAsia="Arial Unicode MS" w:hAnsi="Arial Unicode MS" w:cs="Arial Unicode MS"/>
-          <w:sz w:val="20"/>
-          <w:szCs w:val="20"/>
-        </w:rPr>
-      </w:pPr>
-      <w:r>
-        <w:rPr>
-          <w:rFonts w:eastAsia="Arial Unicode MS" w:hAnsi="Arial Unicode MS" w:cs="Arial Unicode MS"/>
-          <w:sz w:val="20"/>
-          <w:szCs w:val="20"/>
-        </w:rPr>
-        <w:t xml:space="preserve">IG: </w:t>
-      </w:r>
-      <w:r>
-        <w:rPr>
-          <w:rFonts w:eastAsia="Arial Unicode MS" w:hAnsi="Arial Unicode MS" w:cs="Arial Unicode MS"/>
-          <w:sz w:val="20"/>
-          <w:szCs w:val="20"/>
+          <w:lang w:val="de-CH"/>
         </w:rPr>
         <w:tab/>
         <w:t>(Diskussion) Pr</w:t>
@@ -677,6 +608,7 @@
           <w:rFonts w:eastAsia="Arial Unicode MS" w:hAnsi="Arial Unicode MS" w:cs="Arial Unicode MS"/>
           <w:sz w:val="20"/>
           <w:szCs w:val="20"/>
+          <w:lang w:val="de-CH"/>
         </w:rPr>
         <w:t>ä</w:t>
       </w:r>
@@ -685,6 +617,7 @@
           <w:rFonts w:eastAsia="Arial Unicode MS" w:hAnsi="Arial Unicode MS" w:cs="Arial Unicode MS"/>
           <w:sz w:val="20"/>
           <w:szCs w:val="20"/>
+          <w:lang w:val="de-CH"/>
         </w:rPr>
         <w:t>sentation 27.4  - Thema und Verantwortung</w:t>
       </w:r>
@@ -693,6 +626,141 @@
       <w:pPr>
         <w:pStyle w:val="TextA"/>
         <w:rPr>
+          <w:rFonts w:eastAsia="Arial Unicode MS" w:hAnsi="Arial Unicode MS" w:cs="Arial Unicode MS"/>
+          <w:sz w:val="20"/>
+          <w:szCs w:val="20"/>
+          <w:lang w:val="de-CH"/>
+        </w:rPr>
+      </w:pPr>
+      <w:r>
+        <w:rPr>
+          <w:rFonts w:eastAsia="Arial Unicode MS" w:hAnsi="Arial Unicode MS" w:cs="Arial Unicode MS"/>
+          <w:sz w:val="20"/>
+          <w:szCs w:val="20"/>
+          <w:lang w:val="de-CH"/>
+        </w:rPr>
+        <w:t>IG:</w:t>
+      </w:r>
+      <w:r>
+        <w:rPr>
+          <w:rFonts w:eastAsia="Arial Unicode MS" w:hAnsi="Arial Unicode MS" w:cs="Arial Unicode MS"/>
+          <w:sz w:val="20"/>
+          <w:szCs w:val="20"/>
+          <w:lang w:val="de-CH"/>
+        </w:rPr>
+        <w:tab/>
+        <w:t>(Diskussion) db.shutDown() - wann?</w:t>
+      </w:r>
+    </w:p>
+    <w:p>
+      <w:pPr>
+        <w:pStyle w:val="TextA"/>
+        <w:rPr>
+          <w:sz w:val="20"/>
+          <w:szCs w:val="20"/>
+          <w:lang w:val="de-CH"/>
+        </w:rPr>
+      </w:pPr>
+      <w:r>
+        <w:rPr>
+          <w:rFonts w:eastAsia="Arial Unicode MS" w:hAnsi="Arial Unicode MS" w:cs="Arial Unicode MS"/>
+          <w:sz w:val="20"/>
+          <w:szCs w:val="20"/>
+          <w:lang w:val="de-CH"/>
+        </w:rPr>
+        <w:t>IG:</w:t>
+      </w:r>
+      <w:r>
+        <w:rPr>
+          <w:rFonts w:eastAsia="Arial Unicode MS" w:hAnsi="Arial Unicode MS" w:cs="Arial Unicode MS"/>
+          <w:sz w:val="20"/>
+          <w:szCs w:val="20"/>
+          <w:lang w:val="de-CH"/>
+        </w:rPr>
+        <w:tab/>
+        <w:t xml:space="preserve">(Diskussion) tradId in API call - nicht mehr </w:t>
+      </w:r>
+      <w:r>
+        <w:rPr>
+          <w:rFonts w:eastAsia="Arial Unicode MS" w:hAnsi="Arial Unicode MS" w:cstheme="minorBidi"/>
+          <w:sz w:val="20"/>
+          <w:szCs w:val="20"/>
+          <w:lang w:val="de-CH" w:bidi="he-IL"/>
+        </w:rPr>
+        <w:t>n</w:t>
+      </w:r>
+      <w:r>
+        <w:rPr>
+          <w:rFonts w:eastAsia="Arial Unicode MS" w:hAnsi="Arial Unicode MS" w:cstheme="minorBidi"/>
+          <w:sz w:val="20"/>
+          <w:szCs w:val="20"/>
+          <w:lang w:val="de-CH" w:bidi="he-IL"/>
+        </w:rPr>
+        <w:t>ö</w:t>
+      </w:r>
+      <w:r>
+        <w:rPr>
+          <w:rFonts w:eastAsia="Arial Unicode MS" w:hAnsi="Arial Unicode MS" w:cstheme="minorBidi"/>
+          <w:sz w:val="20"/>
+          <w:szCs w:val="20"/>
+          <w:lang w:val="de-CH" w:bidi="he-IL"/>
+        </w:rPr>
+        <w:t xml:space="preserve">tig </w:t>
+      </w:r>
+      <w:r>
+        <w:rPr>
+          <w:sz w:val="20"/>
+          <w:szCs w:val="20"/>
+          <w:lang w:val="de-CH"/>
+        </w:rPr>
+        <w:t>mit db.getNodeById(readId). oder?</w:t>
+      </w:r>
+    </w:p>
+    <w:p>
+      <w:pPr>
+        <w:pStyle w:val="TextA"/>
+        <w:rPr>
+          <w:sz w:val="20"/>
+          <w:szCs w:val="20"/>
+          <w:lang w:val="de-CH" w:bidi="he-IL"/>
+        </w:rPr>
+      </w:pPr>
+      <w:r>
+        <w:rPr>
+          <w:sz w:val="20"/>
+          <w:szCs w:val="20"/>
+          <w:lang w:val="de-CH"/>
+        </w:rPr>
+        <w:t xml:space="preserve">IG: </w:t>
+      </w:r>
+      <w:r>
+        <w:rPr>
+          <w:sz w:val="20"/>
+          <w:szCs w:val="20"/>
+          <w:lang w:val="de-CH"/>
+        </w:rPr>
+        <w:tab/>
+        <w:t xml:space="preserve">(Diskussion) </w:t>
+      </w:r>
+      <w:r>
+        <w:rPr>
+          <w:sz w:val="20"/>
+          <w:szCs w:val="20"/>
+        </w:rPr>
+        <w:t>GraphDatabaseFactory dbFactory</w:t>
+      </w:r>
+      <w:r>
+        <w:rPr>
+          <w:sz w:val="20"/>
+          <w:szCs w:val="20"/>
+        </w:rPr>
+        <w:t xml:space="preserve"> - sollte "private" sein?</w:t>
+      </w:r>
+    </w:p>
+    <w:p>
+      <w:pPr>
+        <w:pStyle w:val="TextA"/>
+        <w:rPr>
           <w:sz w:val="20"/>
           <w:szCs w:val="20"/>
           <w:lang w:val="de-CH"/>
@@ -702,8 +770,14 @@
     <w:p>
       <w:pPr>
         <w:pStyle w:val="UntertitelA"/>
-      </w:pPr>
-      <w:r>
+        <w:rPr>
+          <w:lang w:val="de-CH"/>
+        </w:rPr>
+      </w:pPr>
+      <w:r>
+        <w:rPr>
+          <w:lang w:val="de-CH"/>
+        </w:rPr>
         <w:t>Organisatorisches:</w:t>
       </w:r>
     </w:p>
@@ -715,6 +789,7 @@
           <w:bCs/>
           <w:sz w:val="20"/>
           <w:szCs w:val="20"/>
+          <w:lang w:val="de-CH"/>
         </w:rPr>
       </w:pPr>
     </w:p>
@@ -726,14 +801,21 @@
           <w:bCs/>
           <w:sz w:val="20"/>
           <w:szCs w:val="20"/>
+          <w:lang w:val="de-CH"/>
         </w:rPr>
       </w:pPr>
     </w:p>
     <w:p>
       <w:pPr>
         <w:pStyle w:val="UntertitelA"/>
-      </w:pPr>
-      <w:r>
+        <w:rPr>
+          <w:lang w:val="de-CH"/>
+        </w:rPr>
+      </w:pPr>
+      <w:r>
+        <w:rPr>
+          <w:lang w:val="de-CH"/>
+        </w:rPr>
         <w:t>VAria:</w:t>
       </w:r>
     </w:p>

</xml_diff>

<commit_message>
some changes to Trak.Liste
</commit_message>
<xml_diff>
--- a/Traktandenliste/Traktandenliste 20. Apr 15.docx
+++ b/Traktandenliste/Traktandenliste 20. Apr 15.docx
@@ -712,6 +712,30 @@
           <w:szCs w:val="20"/>
         </w:rPr>
         <w:t xml:space="preserve"> - sollte "private" sein?</w:t>
+      </w:r>
+    </w:p>
+    <w:p>
+      <w:pPr>
+        <w:pStyle w:val="TextA"/>
+        <w:rPr>
+          <w:sz w:val="20"/>
+          <w:szCs w:val="20"/>
+        </w:rPr>
+      </w:pPr>
+      <w:r>
+        <w:rPr>
+          <w:sz w:val="20"/>
+          <w:szCs w:val="20"/>
+        </w:rPr>
+        <w:t>IG:</w:t>
+      </w:r>
+      <w:r>
+        <w:rPr>
+          <w:sz w:val="20"/>
+          <w:szCs w:val="20"/>
+        </w:rPr>
+        <w:tab/>
+        <w:t>duplicateReading bug</w:t>
       </w:r>
     </w:p>
     <w:p>

</xml_diff>